<commit_message>
made changes on the web_file docx
</commit_message>
<xml_diff>
--- a/web_files.docx
+++ b/web_files.docx
@@ -993,6 +993,25 @@
           <w:szCs w:val="24"/>
           <w:lang w:val="en-GB"/>
         </w:rPr>
+        <w:t>Gender: Male</w:t>
+      </w:r>
+    </w:p>
+    <w:p>
+      <w:pPr>
+        <w:spacing w:line="360" w:lineRule="auto"/>
+        <w:jc w:val="both"/>
+        <w:rPr>
+          <w:sz w:val="24"/>
+          <w:szCs w:val="24"/>
+          <w:lang w:val="en-GB"/>
+        </w:rPr>
+      </w:pPr>
+      <w:r>
+        <w:rPr>
+          <w:sz w:val="24"/>
+          <w:szCs w:val="24"/>
+          <w:lang w:val="en-GB"/>
+        </w:rPr>
         <w:t xml:space="preserve">Role: </w:t>
       </w:r>
       <w:r>
@@ -1101,6 +1120,7 @@
           <w:szCs w:val="24"/>
           <w:lang w:val="en-GB"/>
         </w:rPr>
+        <w:lastRenderedPageBreak/>
         <w:t>-Success</w:t>
       </w:r>
     </w:p>
@@ -1120,27 +1140,1128 @@
           <w:szCs w:val="24"/>
           <w:lang w:val="en-GB"/>
         </w:rPr>
+        <w:t>-Assertions</w:t>
+      </w:r>
+    </w:p>
+    <w:p>
+      <w:pPr>
+        <w:spacing w:line="360" w:lineRule="auto"/>
+        <w:jc w:val="both"/>
+        <w:rPr>
+          <w:sz w:val="24"/>
+          <w:szCs w:val="24"/>
+          <w:lang w:val="en-GB"/>
+        </w:rPr>
+      </w:pPr>
+      <w:r>
+        <w:rPr>
+          <w:sz w:val="24"/>
+          <w:szCs w:val="24"/>
+          <w:lang w:val="en-GB"/>
+        </w:rPr>
+        <w:t>-Resilience</w:t>
+      </w:r>
+    </w:p>
+    <w:p>
+      <w:pPr>
+        <w:spacing w:line="360" w:lineRule="auto"/>
+        <w:jc w:val="both"/>
+        <w:rPr>
+          <w:sz w:val="24"/>
+          <w:szCs w:val="24"/>
+          <w:lang w:val="en-GB"/>
+        </w:rPr>
+      </w:pPr>
+    </w:p>
+    <w:p>
+      <w:pPr>
+        <w:spacing w:line="360" w:lineRule="auto"/>
+        <w:jc w:val="both"/>
+        <w:rPr>
+          <w:sz w:val="24"/>
+          <w:szCs w:val="24"/>
+          <w:lang w:val="en-GB"/>
+        </w:rPr>
+      </w:pPr>
+      <w:r>
+        <w:rPr>
+          <w:sz w:val="24"/>
+          <w:szCs w:val="24"/>
+          <w:lang w:val="en-GB"/>
+        </w:rPr>
+        <w:t>Goals:</w:t>
+      </w:r>
+    </w:p>
+    <w:p>
+      <w:pPr>
+        <w:spacing w:line="360" w:lineRule="auto"/>
+        <w:jc w:val="both"/>
+        <w:rPr>
+          <w:sz w:val="24"/>
+          <w:szCs w:val="24"/>
+          <w:lang w:val="en-GB"/>
+        </w:rPr>
+      </w:pPr>
+      <w:r>
+        <w:rPr>
+          <w:sz w:val="24"/>
+          <w:szCs w:val="24"/>
+          <w:lang w:val="en-GB"/>
+        </w:rPr>
+        <w:t>-To help sleep deprived personas achieve better metal state</w:t>
+      </w:r>
+    </w:p>
+    <w:p>
+      <w:pPr>
+        <w:spacing w:line="360" w:lineRule="auto"/>
+        <w:jc w:val="both"/>
+        <w:rPr>
+          <w:sz w:val="24"/>
+          <w:szCs w:val="24"/>
+          <w:lang w:val="en-GB"/>
+        </w:rPr>
+      </w:pPr>
+      <w:r>
+        <w:rPr>
+          <w:sz w:val="24"/>
+          <w:szCs w:val="24"/>
+          <w:lang w:val="en-GB"/>
+        </w:rPr>
+        <w:t xml:space="preserve">-To discover the relationship </w:t>
+      </w:r>
+      <w:r>
+        <w:rPr>
+          <w:sz w:val="24"/>
+          <w:szCs w:val="24"/>
+          <w:lang w:val="en-GB"/>
+        </w:rPr>
+        <w:t>between quality</w:t>
+      </w:r>
+      <w:r>
+        <w:rPr>
+          <w:sz w:val="24"/>
+          <w:szCs w:val="24"/>
+          <w:lang w:val="en-GB"/>
+        </w:rPr>
+        <w:t xml:space="preserve"> sleep and fasting</w:t>
+      </w:r>
+    </w:p>
+    <w:p>
+      <w:pPr>
+        <w:spacing w:line="360" w:lineRule="auto"/>
+        <w:jc w:val="both"/>
+        <w:rPr>
+          <w:sz w:val="24"/>
+          <w:szCs w:val="24"/>
+          <w:lang w:val="en-GB"/>
+        </w:rPr>
+      </w:pPr>
+      <w:r>
+        <w:rPr>
+          <w:sz w:val="24"/>
+          <w:szCs w:val="24"/>
+          <w:lang w:val="en-GB"/>
+        </w:rPr>
+        <w:t>-To train and help other healthcare professionals master the human mind</w:t>
+      </w:r>
+    </w:p>
+    <w:p>
+      <w:pPr>
+        <w:spacing w:line="360" w:lineRule="auto"/>
+        <w:jc w:val="both"/>
+        <w:rPr>
+          <w:sz w:val="24"/>
+          <w:szCs w:val="24"/>
+          <w:lang w:val="en-GB"/>
+        </w:rPr>
+      </w:pPr>
+      <w:r>
+        <w:rPr>
+          <w:sz w:val="24"/>
+          <w:szCs w:val="24"/>
+          <w:lang w:val="en-GB"/>
+        </w:rPr>
+        <w:t>Background</w:t>
+      </w:r>
+    </w:p>
+    <w:p>
+      <w:pPr>
+        <w:spacing w:line="360" w:lineRule="auto"/>
+        <w:jc w:val="both"/>
+        <w:rPr>
+          <w:sz w:val="24"/>
+          <w:szCs w:val="24"/>
+          <w:lang w:val="en-GB"/>
+        </w:rPr>
+      </w:pPr>
+      <w:r>
+        <w:rPr>
+          <w:sz w:val="24"/>
+          <w:szCs w:val="24"/>
+          <w:lang w:val="en-GB"/>
+        </w:rPr>
+        <w:t>Jonathan has been a medical prac</w:t>
+      </w:r>
+      <w:r>
+        <w:rPr>
+          <w:sz w:val="24"/>
+          <w:szCs w:val="24"/>
+          <w:lang w:val="en-GB"/>
+        </w:rPr>
+        <w:t>ti</w:t>
+      </w:r>
+      <w:r>
+        <w:rPr>
+          <w:sz w:val="24"/>
+          <w:szCs w:val="24"/>
+          <w:lang w:val="en-GB"/>
+        </w:rPr>
+        <w:t xml:space="preserve">tioner focusing on mental health and social </w:t>
+      </w:r>
+      <w:r>
+        <w:rPr>
+          <w:sz w:val="24"/>
+          <w:szCs w:val="24"/>
+          <w:lang w:val="en-GB"/>
+        </w:rPr>
+        <w:t>wellbeing</w:t>
+      </w:r>
+      <w:r>
+        <w:rPr>
+          <w:sz w:val="24"/>
+          <w:szCs w:val="24"/>
+          <w:lang w:val="en-GB"/>
+        </w:rPr>
+        <w:t xml:space="preserve"> for the last 15 years. Most of which have been spent in </w:t>
+      </w:r>
+      <w:r>
+        <w:rPr>
+          <w:sz w:val="24"/>
+          <w:szCs w:val="24"/>
+          <w:lang w:val="en-GB"/>
+        </w:rPr>
+        <w:t>Northern</w:t>
+      </w:r>
+      <w:r>
+        <w:rPr>
+          <w:sz w:val="24"/>
+          <w:szCs w:val="24"/>
+          <w:lang w:val="en-GB"/>
+        </w:rPr>
+        <w:t xml:space="preserve"> China and 2 years in </w:t>
+      </w:r>
+      <w:r>
+        <w:rPr>
+          <w:sz w:val="24"/>
+          <w:szCs w:val="24"/>
+          <w:lang w:val="en-GB"/>
+        </w:rPr>
+        <w:t>Singapore</w:t>
+      </w:r>
+      <w:r>
+        <w:rPr>
+          <w:sz w:val="24"/>
+          <w:szCs w:val="24"/>
+          <w:lang w:val="en-GB"/>
+        </w:rPr>
+        <w:t xml:space="preserve"> and South Korea. </w:t>
+      </w:r>
+      <w:r>
+        <w:rPr>
+          <w:sz w:val="24"/>
+          <w:szCs w:val="24"/>
+          <w:lang w:val="en-GB"/>
+        </w:rPr>
+        <w:t xml:space="preserve">He holds </w:t>
+      </w:r>
+      <w:r>
+        <w:rPr>
+          <w:sz w:val="24"/>
+          <w:szCs w:val="24"/>
+          <w:lang w:val="en-GB"/>
+        </w:rPr>
+        <w:t>a master’s</w:t>
+      </w:r>
+      <w:r>
+        <w:rPr>
+          <w:sz w:val="24"/>
+          <w:szCs w:val="24"/>
+          <w:lang w:val="en-GB"/>
+        </w:rPr>
+        <w:t xml:space="preserve"> degree in Physiology and Psychology from the University of </w:t>
+      </w:r>
+      <w:r>
+        <w:rPr>
+          <w:sz w:val="24"/>
+          <w:szCs w:val="24"/>
+          <w:lang w:val="en-GB"/>
+        </w:rPr>
+        <w:t>Beijing</w:t>
+      </w:r>
+      <w:r>
+        <w:rPr>
+          <w:sz w:val="24"/>
+          <w:szCs w:val="24"/>
+          <w:lang w:val="en-GB"/>
+        </w:rPr>
+        <w:t xml:space="preserve">. Bayes has been studying and offering </w:t>
+      </w:r>
+      <w:r>
+        <w:rPr>
+          <w:sz w:val="24"/>
+          <w:szCs w:val="24"/>
+          <w:lang w:val="en-GB"/>
+        </w:rPr>
+        <w:t>rational</w:t>
+      </w:r>
+      <w:r>
+        <w:rPr>
+          <w:sz w:val="24"/>
+          <w:szCs w:val="24"/>
+          <w:lang w:val="en-GB"/>
+        </w:rPr>
+        <w:t xml:space="preserve"> Chinese therapeutics and treatment techniques to </w:t>
+      </w:r>
+      <w:r>
+        <w:rPr>
+          <w:sz w:val="24"/>
+          <w:szCs w:val="24"/>
+          <w:lang w:val="en-GB"/>
+        </w:rPr>
+        <w:t>patients</w:t>
+      </w:r>
+      <w:r>
+        <w:rPr>
+          <w:sz w:val="24"/>
+          <w:szCs w:val="24"/>
+          <w:lang w:val="en-GB"/>
+        </w:rPr>
+        <w:t xml:space="preserve"> across the Asian race in the last 2 years, this is part of his doctorate research study that he carried out for his </w:t>
+      </w:r>
+      <w:r>
+        <w:rPr>
+          <w:sz w:val="24"/>
+          <w:szCs w:val="24"/>
+          <w:lang w:val="en-GB"/>
+        </w:rPr>
+        <w:t>PhD</w:t>
+      </w:r>
+      <w:r>
+        <w:rPr>
+          <w:sz w:val="24"/>
+          <w:szCs w:val="24"/>
+          <w:lang w:val="en-GB"/>
+        </w:rPr>
+        <w:t xml:space="preserve"> study.</w:t>
+      </w:r>
+    </w:p>
+    <w:p>
+      <w:pPr>
+        <w:spacing w:line="360" w:lineRule="auto"/>
+        <w:jc w:val="both"/>
+        <w:rPr>
+          <w:sz w:val="24"/>
+          <w:szCs w:val="24"/>
+          <w:lang w:val="en-GB"/>
+        </w:rPr>
+      </w:pPr>
+      <w:r>
+        <w:rPr>
+          <w:sz w:val="24"/>
+          <w:szCs w:val="24"/>
+          <w:lang w:val="en-GB"/>
+        </w:rPr>
+        <w:t>Challenges</w:t>
+      </w:r>
+      <w:r>
+        <w:rPr>
+          <w:sz w:val="24"/>
+          <w:szCs w:val="24"/>
+          <w:lang w:val="en-GB"/>
+        </w:rPr>
+        <w:t>/Pain point</w:t>
+      </w:r>
+    </w:p>
+    <w:p>
+      <w:pPr>
+        <w:spacing w:line="360" w:lineRule="auto"/>
+        <w:jc w:val="both"/>
+        <w:rPr>
+          <w:sz w:val="24"/>
+          <w:szCs w:val="24"/>
+          <w:lang w:val="en-GB"/>
+        </w:rPr>
+      </w:pPr>
+      <w:r>
+        <w:rPr>
+          <w:sz w:val="24"/>
+          <w:szCs w:val="24"/>
+          <w:lang w:val="en-GB"/>
+        </w:rPr>
+        <w:t>Currently</w:t>
+      </w:r>
+      <w:r>
+        <w:rPr>
+          <w:sz w:val="24"/>
+          <w:szCs w:val="24"/>
+          <w:lang w:val="en-GB"/>
+        </w:rPr>
+        <w:t xml:space="preserve">, he is looking for funds to expand his </w:t>
+      </w:r>
+      <w:r>
+        <w:rPr>
+          <w:sz w:val="24"/>
+          <w:szCs w:val="24"/>
+          <w:lang w:val="en-GB"/>
+        </w:rPr>
+        <w:t>research</w:t>
+      </w:r>
+      <w:r>
+        <w:rPr>
+          <w:sz w:val="24"/>
+          <w:szCs w:val="24"/>
+          <w:lang w:val="en-GB"/>
+        </w:rPr>
+        <w:t xml:space="preserve"> around the use of </w:t>
+      </w:r>
+      <w:r>
+        <w:rPr>
+          <w:sz w:val="24"/>
+          <w:szCs w:val="24"/>
+          <w:lang w:val="en-GB"/>
+        </w:rPr>
+        <w:t>traditional</w:t>
+      </w:r>
+      <w:r>
+        <w:rPr>
+          <w:sz w:val="24"/>
+          <w:szCs w:val="24"/>
+          <w:lang w:val="en-GB"/>
+        </w:rPr>
+        <w:t xml:space="preserve"> Chinese medicine across different countries and races.</w:t>
+      </w:r>
+    </w:p>
+    <w:p>
+      <w:pPr>
+        <w:spacing w:line="360" w:lineRule="auto"/>
+        <w:jc w:val="both"/>
+        <w:rPr>
+          <w:sz w:val="24"/>
+          <w:szCs w:val="24"/>
+          <w:lang w:val="en-GB"/>
+        </w:rPr>
+      </w:pPr>
+    </w:p>
+    <w:p>
+      <w:pPr>
+        <w:spacing w:line="360" w:lineRule="auto"/>
+        <w:jc w:val="both"/>
+        <w:rPr>
+          <w:sz w:val="24"/>
+          <w:szCs w:val="24"/>
+          <w:lang w:val="en-GB"/>
+        </w:rPr>
+      </w:pPr>
+      <w:r>
+        <w:rPr>
+          <w:sz w:val="24"/>
+          <w:szCs w:val="24"/>
+          <w:lang w:val="en-GB"/>
+        </w:rPr>
+        <w:t>Data Secretary:</w:t>
+      </w:r>
+    </w:p>
+    <w:p>
+      <w:pPr>
+        <w:spacing w:line="360" w:lineRule="auto"/>
+        <w:jc w:val="both"/>
+        <w:rPr>
+          <w:sz w:val="24"/>
+          <w:szCs w:val="24"/>
+          <w:lang w:val="en-GB"/>
+        </w:rPr>
+      </w:pPr>
+      <w:r>
+        <w:rPr>
+          <w:sz w:val="24"/>
+          <w:szCs w:val="24"/>
+          <w:lang w:val="en-GB"/>
+        </w:rPr>
+        <w:t xml:space="preserve">Acts as the secondary data </w:t>
+      </w:r>
+      <w:r>
+        <w:rPr>
+          <w:sz w:val="24"/>
+          <w:szCs w:val="24"/>
+          <w:lang w:val="en-GB"/>
+        </w:rPr>
+        <w:t>entry person</w:t>
+      </w:r>
+      <w:r>
+        <w:rPr>
+          <w:sz w:val="24"/>
+          <w:szCs w:val="24"/>
+          <w:lang w:val="en-GB"/>
+        </w:rPr>
+        <w:t xml:space="preserve"> on behalf of the patient.</w:t>
+      </w:r>
+    </w:p>
+    <w:p>
+      <w:pPr>
+        <w:spacing w:line="360" w:lineRule="auto"/>
+        <w:jc w:val="both"/>
+        <w:rPr>
+          <w:sz w:val="24"/>
+          <w:szCs w:val="24"/>
+          <w:lang w:val="en-GB"/>
+        </w:rPr>
+      </w:pPr>
+      <w:r>
+        <w:rPr>
+          <w:sz w:val="24"/>
+          <w:szCs w:val="24"/>
+          <w:lang w:val="en-GB"/>
+        </w:rPr>
+        <w:t>Case:</w:t>
+      </w:r>
+    </w:p>
+    <w:p>
+      <w:pPr>
+        <w:spacing w:line="360" w:lineRule="auto"/>
+        <w:jc w:val="both"/>
+        <w:rPr>
+          <w:sz w:val="24"/>
+          <w:szCs w:val="24"/>
+          <w:lang w:val="en-GB"/>
+        </w:rPr>
+      </w:pPr>
+      <w:r>
+        <w:rPr>
+          <w:sz w:val="24"/>
+          <w:szCs w:val="24"/>
+          <w:lang w:val="en-GB"/>
+        </w:rPr>
+        <w:t>Joseph Ribbsonn</w:t>
+      </w:r>
+      <w:r>
+        <w:rPr>
+          <w:sz w:val="24"/>
+          <w:szCs w:val="24"/>
+          <w:lang w:val="en-GB"/>
+        </w:rPr>
+        <w:t xml:space="preserve"> Juan</w:t>
+      </w:r>
+    </w:p>
+    <w:p>
+      <w:pPr>
+        <w:spacing w:line="360" w:lineRule="auto"/>
+        <w:jc w:val="both"/>
+        <w:rPr>
+          <w:sz w:val="24"/>
+          <w:szCs w:val="24"/>
+          <w:lang w:val="en-GB"/>
+        </w:rPr>
+      </w:pPr>
+      <w:r>
+        <w:rPr>
+          <w:sz w:val="24"/>
+          <w:szCs w:val="24"/>
+          <w:lang w:val="en-GB"/>
+        </w:rPr>
         <w:lastRenderedPageBreak/>
-        <w:t>-Assertions</w:t>
-      </w:r>
-    </w:p>
-    <w:p>
-      <w:pPr>
-        <w:spacing w:line="360" w:lineRule="auto"/>
-        <w:jc w:val="both"/>
-        <w:rPr>
-          <w:sz w:val="24"/>
-          <w:szCs w:val="24"/>
-          <w:lang w:val="en-GB"/>
-        </w:rPr>
-      </w:pPr>
-      <w:r>
-        <w:rPr>
-          <w:sz w:val="24"/>
-          <w:szCs w:val="24"/>
-          <w:lang w:val="en-GB"/>
-        </w:rPr>
-        <w:t>-Resilience</w:t>
+        <w:t xml:space="preserve">Role: </w:t>
+      </w:r>
+      <w:r>
+        <w:rPr>
+          <w:sz w:val="24"/>
+          <w:szCs w:val="24"/>
+          <w:lang w:val="en-GB"/>
+        </w:rPr>
+        <w:t>Data Secretary</w:t>
+      </w:r>
+    </w:p>
+    <w:p>
+      <w:pPr>
+        <w:spacing w:line="360" w:lineRule="auto"/>
+        <w:jc w:val="both"/>
+        <w:rPr>
+          <w:sz w:val="24"/>
+          <w:szCs w:val="24"/>
+          <w:lang w:val="en-GB"/>
+        </w:rPr>
+      </w:pPr>
+      <w:r>
+        <w:rPr>
+          <w:sz w:val="24"/>
+          <w:szCs w:val="24"/>
+          <w:lang w:val="en-GB"/>
+        </w:rPr>
+        <w:t>Location: Hong Kong China</w:t>
+      </w:r>
+    </w:p>
+    <w:p>
+      <w:pPr>
+        <w:spacing w:line="360" w:lineRule="auto"/>
+        <w:jc w:val="both"/>
+        <w:rPr>
+          <w:sz w:val="24"/>
+          <w:szCs w:val="24"/>
+          <w:lang w:val="en-GB"/>
+        </w:rPr>
+      </w:pPr>
+      <w:r>
+        <w:rPr>
+          <w:sz w:val="24"/>
+          <w:szCs w:val="24"/>
+          <w:lang w:val="en-GB"/>
+        </w:rPr>
+        <w:t>Age: 29</w:t>
+      </w:r>
+    </w:p>
+    <w:p>
+      <w:pPr>
+        <w:spacing w:line="360" w:lineRule="auto"/>
+        <w:jc w:val="both"/>
+        <w:rPr>
+          <w:sz w:val="24"/>
+          <w:szCs w:val="24"/>
+          <w:lang w:val="en-GB"/>
+        </w:rPr>
+      </w:pPr>
+      <w:r>
+        <w:rPr>
+          <w:sz w:val="24"/>
+          <w:szCs w:val="24"/>
+          <w:lang w:val="en-GB"/>
+        </w:rPr>
+        <w:t>Gender: Male</w:t>
+      </w:r>
+    </w:p>
+    <w:p>
+      <w:pPr>
+        <w:spacing w:line="360" w:lineRule="auto"/>
+        <w:jc w:val="both"/>
+        <w:rPr>
+          <w:sz w:val="24"/>
+          <w:szCs w:val="24"/>
+          <w:lang w:val="en-GB"/>
+        </w:rPr>
+      </w:pPr>
+      <w:r>
+        <w:rPr>
+          <w:sz w:val="24"/>
+          <w:szCs w:val="24"/>
+          <w:lang w:val="en-GB"/>
+        </w:rPr>
+        <w:t>Motivations:</w:t>
+      </w:r>
+    </w:p>
+    <w:p>
+      <w:pPr>
+        <w:spacing w:line="360" w:lineRule="auto"/>
+        <w:jc w:val="both"/>
+        <w:rPr>
+          <w:sz w:val="24"/>
+          <w:szCs w:val="24"/>
+          <w:lang w:val="en-GB"/>
+        </w:rPr>
+      </w:pPr>
+      <w:r>
+        <w:rPr>
+          <w:sz w:val="24"/>
+          <w:szCs w:val="24"/>
+          <w:lang w:val="en-GB"/>
+        </w:rPr>
+        <w:t xml:space="preserve">-Clean data </w:t>
+      </w:r>
+    </w:p>
+    <w:p>
+      <w:pPr>
+        <w:spacing w:line="360" w:lineRule="auto"/>
+        <w:jc w:val="both"/>
+        <w:rPr>
+          <w:sz w:val="24"/>
+          <w:szCs w:val="24"/>
+          <w:lang w:val="en-GB"/>
+        </w:rPr>
+      </w:pPr>
+      <w:r>
+        <w:rPr>
+          <w:sz w:val="24"/>
+          <w:szCs w:val="24"/>
+          <w:lang w:val="en-GB"/>
+        </w:rPr>
+        <w:t xml:space="preserve">-Clean </w:t>
+      </w:r>
+      <w:r>
+        <w:rPr>
+          <w:sz w:val="24"/>
+          <w:szCs w:val="24"/>
+          <w:lang w:val="en-GB"/>
+        </w:rPr>
+        <w:t>energy</w:t>
+      </w:r>
+      <w:r>
+        <w:rPr>
+          <w:sz w:val="24"/>
+          <w:szCs w:val="24"/>
+          <w:lang w:val="en-GB"/>
+        </w:rPr>
+        <w:t xml:space="preserve"> computer </w:t>
+      </w:r>
+      <w:r>
+        <w:rPr>
+          <w:sz w:val="24"/>
+          <w:szCs w:val="24"/>
+          <w:lang w:val="en-GB"/>
+        </w:rPr>
+        <w:t>science</w:t>
+      </w:r>
+      <w:r>
+        <w:rPr>
+          <w:sz w:val="24"/>
+          <w:szCs w:val="24"/>
+          <w:lang w:val="en-GB"/>
+        </w:rPr>
+        <w:t xml:space="preserve"> and majored in </w:t>
+      </w:r>
+      <w:r>
+        <w:rPr>
+          <w:sz w:val="24"/>
+          <w:szCs w:val="24"/>
+          <w:lang w:val="en-GB"/>
+        </w:rPr>
+        <w:t>information systems</w:t>
+      </w:r>
+      <w:r>
+        <w:rPr>
+          <w:sz w:val="24"/>
+          <w:szCs w:val="24"/>
+          <w:lang w:val="en-GB"/>
+        </w:rPr>
+        <w:t xml:space="preserve"> and data management. He is patient about data modelling and predictive analytics</w:t>
+      </w:r>
+      <w:r>
+        <w:rPr>
+          <w:sz w:val="24"/>
+          <w:szCs w:val="24"/>
+          <w:lang w:val="en-GB"/>
+        </w:rPr>
+        <w:t xml:space="preserve">. Prior to joining </w:t>
+      </w:r>
+      <w:r>
+        <w:rPr>
+          <w:sz w:val="24"/>
+          <w:szCs w:val="24"/>
+          <w:lang w:val="en-GB"/>
+        </w:rPr>
+        <w:t>the Chinese Tradi</w:t>
+      </w:r>
+      <w:r>
+        <w:rPr>
+          <w:sz w:val="24"/>
+          <w:szCs w:val="24"/>
+          <w:lang w:val="en-GB"/>
+        </w:rPr>
+        <w:t>ti</w:t>
+      </w:r>
+      <w:r>
+        <w:rPr>
+          <w:sz w:val="24"/>
+          <w:szCs w:val="24"/>
+          <w:lang w:val="en-GB"/>
+        </w:rPr>
+        <w:t xml:space="preserve">onal Medicine, </w:t>
+      </w:r>
+      <w:r>
+        <w:rPr>
+          <w:sz w:val="24"/>
+          <w:szCs w:val="24"/>
+          <w:lang w:val="en-GB"/>
+        </w:rPr>
+        <w:t>he ha</w:t>
+      </w:r>
+      <w:r>
+        <w:rPr>
+          <w:sz w:val="24"/>
+          <w:szCs w:val="24"/>
+          <w:lang w:val="en-GB"/>
+        </w:rPr>
+        <w:t>d been building models around</w:t>
+      </w:r>
+      <w:r>
+        <w:rPr>
+          <w:sz w:val="24"/>
+          <w:szCs w:val="24"/>
+          <w:lang w:val="en-GB"/>
+        </w:rPr>
+        <w:t xml:space="preserve"> healthy </w:t>
+      </w:r>
+      <w:r>
+        <w:rPr>
+          <w:sz w:val="24"/>
+          <w:szCs w:val="24"/>
+          <w:lang w:val="en-GB"/>
+        </w:rPr>
+        <w:t>food among</w:t>
+      </w:r>
+      <w:r>
+        <w:rPr>
+          <w:sz w:val="24"/>
+          <w:szCs w:val="24"/>
+          <w:lang w:val="en-GB"/>
+        </w:rPr>
+        <w:t xml:space="preserve"> men in </w:t>
+      </w:r>
+      <w:r>
+        <w:rPr>
+          <w:sz w:val="24"/>
+          <w:szCs w:val="24"/>
+          <w:lang w:val="en-GB"/>
+        </w:rPr>
+        <w:t>Eastern</w:t>
+      </w:r>
+      <w:r>
+        <w:rPr>
+          <w:sz w:val="24"/>
+          <w:szCs w:val="24"/>
+          <w:lang w:val="en-GB"/>
+        </w:rPr>
+        <w:t xml:space="preserve"> China.</w:t>
+      </w:r>
+    </w:p>
+    <w:p>
+      <w:pPr>
+        <w:spacing w:line="360" w:lineRule="auto"/>
+        <w:jc w:val="both"/>
+        <w:rPr>
+          <w:sz w:val="24"/>
+          <w:szCs w:val="24"/>
+          <w:lang w:val="en-GB"/>
+        </w:rPr>
+      </w:pPr>
+      <w:r>
+        <w:rPr>
+          <w:sz w:val="24"/>
+          <w:szCs w:val="24"/>
+          <w:lang w:val="en-GB"/>
+        </w:rPr>
+        <w:t xml:space="preserve">Challenges/Pain point </w:t>
+      </w:r>
+    </w:p>
+    <w:p>
+      <w:pPr>
+        <w:spacing w:line="360" w:lineRule="auto"/>
+        <w:jc w:val="both"/>
+        <w:rPr>
+          <w:sz w:val="24"/>
+          <w:szCs w:val="24"/>
+          <w:lang w:val="en-GB"/>
+        </w:rPr>
+      </w:pPr>
+      <w:r>
+        <w:rPr>
+          <w:sz w:val="24"/>
+          <w:szCs w:val="24"/>
+          <w:lang w:val="en-GB"/>
+        </w:rPr>
+        <w:t xml:space="preserve">He is currently trying to collate big data streams </w:t>
+      </w:r>
+      <w:r>
+        <w:rPr>
+          <w:sz w:val="24"/>
+          <w:szCs w:val="24"/>
+          <w:lang w:val="en-GB"/>
+        </w:rPr>
+        <w:t xml:space="preserve">across </w:t>
+      </w:r>
+      <w:r>
+        <w:rPr>
+          <w:sz w:val="24"/>
+          <w:szCs w:val="24"/>
+          <w:lang w:val="en-GB"/>
+        </w:rPr>
+        <w:t>Eastern</w:t>
+      </w:r>
+      <w:r>
+        <w:rPr>
+          <w:sz w:val="24"/>
+          <w:szCs w:val="24"/>
+          <w:lang w:val="en-GB"/>
+        </w:rPr>
+        <w:t xml:space="preserve"> China</w:t>
+      </w:r>
+      <w:r>
+        <w:rPr>
+          <w:sz w:val="24"/>
+          <w:szCs w:val="24"/>
+          <w:lang w:val="en-GB"/>
+        </w:rPr>
+        <w:t xml:space="preserve"> for his project in </w:t>
+      </w:r>
+      <w:r>
+        <w:rPr>
+          <w:sz w:val="24"/>
+          <w:szCs w:val="24"/>
+          <w:lang w:val="en-GB"/>
+        </w:rPr>
+        <w:t>healthy food among men.</w:t>
+      </w:r>
+    </w:p>
+    <w:p>
+      <w:pPr>
+        <w:spacing w:line="360" w:lineRule="auto"/>
+        <w:jc w:val="both"/>
+        <w:rPr>
+          <w:sz w:val="24"/>
+          <w:szCs w:val="24"/>
+          <w:lang w:val="en-GB"/>
+        </w:rPr>
+      </w:pPr>
+    </w:p>
+    <w:p>
+      <w:pPr>
+        <w:spacing w:line="360" w:lineRule="auto"/>
+        <w:jc w:val="both"/>
+        <w:rPr>
+          <w:sz w:val="24"/>
+          <w:szCs w:val="24"/>
+          <w:lang w:val="en-GB"/>
+        </w:rPr>
+      </w:pPr>
+      <w:r>
+        <w:rPr>
+          <w:sz w:val="24"/>
+          <w:szCs w:val="24"/>
+          <w:lang w:val="en-GB"/>
+        </w:rPr>
+        <w:t>Case:</w:t>
+      </w:r>
+    </w:p>
+    <w:p>
+      <w:pPr>
+        <w:spacing w:line="360" w:lineRule="auto"/>
+        <w:jc w:val="both"/>
+        <w:rPr>
+          <w:sz w:val="24"/>
+          <w:szCs w:val="24"/>
+          <w:lang w:val="en-GB"/>
+        </w:rPr>
+      </w:pPr>
+      <w:r>
+        <w:rPr>
+          <w:sz w:val="24"/>
+          <w:szCs w:val="24"/>
+          <w:lang w:val="en-GB"/>
+        </w:rPr>
+        <w:t>Hellena Po</w:t>
+      </w:r>
+    </w:p>
+    <w:p>
+      <w:pPr>
+        <w:spacing w:line="360" w:lineRule="auto"/>
+        <w:jc w:val="both"/>
+        <w:rPr>
+          <w:sz w:val="24"/>
+          <w:szCs w:val="24"/>
+          <w:lang w:val="en-GB"/>
+        </w:rPr>
+      </w:pPr>
+      <w:r>
+        <w:rPr>
+          <w:sz w:val="24"/>
+          <w:szCs w:val="24"/>
+          <w:lang w:val="en-GB"/>
+        </w:rPr>
+        <w:t>Patient:</w:t>
+      </w:r>
+    </w:p>
+    <w:p>
+      <w:pPr>
+        <w:spacing w:line="360" w:lineRule="auto"/>
+        <w:jc w:val="both"/>
+        <w:rPr>
+          <w:sz w:val="24"/>
+          <w:szCs w:val="24"/>
+          <w:lang w:val="en-GB"/>
+        </w:rPr>
+      </w:pPr>
+      <w:r>
+        <w:rPr>
+          <w:sz w:val="24"/>
+          <w:szCs w:val="24"/>
+          <w:lang w:val="en-GB"/>
+        </w:rPr>
+        <w:t>Role: Chief Chef</w:t>
+      </w:r>
+    </w:p>
+    <w:p>
+      <w:pPr>
+        <w:spacing w:line="360" w:lineRule="auto"/>
+        <w:jc w:val="both"/>
+        <w:rPr>
+          <w:sz w:val="24"/>
+          <w:szCs w:val="24"/>
+          <w:lang w:val="en-GB"/>
+        </w:rPr>
+      </w:pPr>
+      <w:r>
+        <w:rPr>
+          <w:sz w:val="24"/>
+          <w:szCs w:val="24"/>
+          <w:lang w:val="en-GB"/>
+        </w:rPr>
+        <w:t>Location: Beijing China</w:t>
+      </w:r>
+    </w:p>
+    <w:p>
+      <w:pPr>
+        <w:spacing w:line="360" w:lineRule="auto"/>
+        <w:jc w:val="both"/>
+        <w:rPr>
+          <w:sz w:val="24"/>
+          <w:szCs w:val="24"/>
+          <w:lang w:val="en-GB"/>
+        </w:rPr>
+      </w:pPr>
+      <w:r>
+        <w:rPr>
+          <w:sz w:val="24"/>
+          <w:szCs w:val="24"/>
+          <w:lang w:val="en-GB"/>
+        </w:rPr>
+        <w:t>Age: 34</w:t>
+      </w:r>
+    </w:p>
+    <w:p>
+      <w:pPr>
+        <w:spacing w:line="360" w:lineRule="auto"/>
+        <w:jc w:val="both"/>
+        <w:rPr>
+          <w:sz w:val="24"/>
+          <w:szCs w:val="24"/>
+          <w:lang w:val="en-GB"/>
+        </w:rPr>
+      </w:pPr>
+      <w:r>
+        <w:rPr>
+          <w:sz w:val="24"/>
+          <w:szCs w:val="24"/>
+          <w:lang w:val="en-GB"/>
+        </w:rPr>
+        <w:t>Gender Female</w:t>
+      </w:r>
+    </w:p>
+    <w:p>
+      <w:pPr>
+        <w:spacing w:line="360" w:lineRule="auto"/>
+        <w:jc w:val="both"/>
+        <w:rPr>
+          <w:sz w:val="24"/>
+          <w:szCs w:val="24"/>
+          <w:lang w:val="en-GB"/>
+        </w:rPr>
+      </w:pPr>
+    </w:p>
+    <w:p>
+      <w:pPr>
+        <w:spacing w:line="360" w:lineRule="auto"/>
+        <w:jc w:val="both"/>
+        <w:rPr>
+          <w:sz w:val="24"/>
+          <w:szCs w:val="24"/>
+          <w:lang w:val="en-GB"/>
+        </w:rPr>
+      </w:pPr>
+      <w:r>
+        <w:rPr>
+          <w:sz w:val="24"/>
+          <w:szCs w:val="24"/>
+          <w:lang w:val="en-GB"/>
+        </w:rPr>
+        <w:t>Motivations:</w:t>
+      </w:r>
+    </w:p>
+    <w:p>
+      <w:pPr>
+        <w:spacing w:line="360" w:lineRule="auto"/>
+        <w:jc w:val="both"/>
+        <w:rPr>
+          <w:sz w:val="24"/>
+          <w:szCs w:val="24"/>
+          <w:lang w:val="en-GB"/>
+        </w:rPr>
+      </w:pPr>
+      <w:r>
+        <w:rPr>
+          <w:sz w:val="24"/>
+          <w:szCs w:val="24"/>
+          <w:lang w:val="en-GB"/>
+        </w:rPr>
+        <w:lastRenderedPageBreak/>
+        <w:t>-</w:t>
+      </w:r>
+      <w:r>
+        <w:rPr>
+          <w:sz w:val="24"/>
+          <w:szCs w:val="24"/>
+          <w:lang w:val="en-GB"/>
+        </w:rPr>
+        <w:t>Healthy</w:t>
+      </w:r>
+      <w:r>
+        <w:rPr>
+          <w:sz w:val="24"/>
+          <w:szCs w:val="24"/>
+          <w:lang w:val="en-GB"/>
+        </w:rPr>
+        <w:t xml:space="preserve"> foods</w:t>
+      </w:r>
+    </w:p>
+    <w:p>
+      <w:pPr>
+        <w:spacing w:line="360" w:lineRule="auto"/>
+        <w:jc w:val="both"/>
+        <w:rPr>
+          <w:sz w:val="24"/>
+          <w:szCs w:val="24"/>
+          <w:lang w:val="en-GB"/>
+        </w:rPr>
+      </w:pPr>
+      <w:r>
+        <w:rPr>
+          <w:sz w:val="24"/>
+          <w:szCs w:val="24"/>
+          <w:lang w:val="en-GB"/>
+        </w:rPr>
+        <w:t>-Smart diet</w:t>
+      </w:r>
+    </w:p>
+    <w:p>
+      <w:pPr>
+        <w:spacing w:line="360" w:lineRule="auto"/>
+        <w:jc w:val="both"/>
+        <w:rPr>
+          <w:sz w:val="24"/>
+          <w:szCs w:val="24"/>
+          <w:lang w:val="en-GB"/>
+        </w:rPr>
+      </w:pPr>
+      <w:r>
+        <w:rPr>
+          <w:sz w:val="24"/>
+          <w:szCs w:val="24"/>
+          <w:lang w:val="en-GB"/>
+        </w:rPr>
+        <w:t xml:space="preserve">-Weight </w:t>
+      </w:r>
+      <w:r>
+        <w:rPr>
+          <w:sz w:val="24"/>
+          <w:szCs w:val="24"/>
+          <w:lang w:val="en-GB"/>
+        </w:rPr>
+        <w:t>management</w:t>
       </w:r>
     </w:p>
     <w:p>
@@ -1189,382 +2310,514 @@
           <w:szCs w:val="24"/>
           <w:lang w:val="en-GB"/>
         </w:rPr>
-        <w:t>-To help sleep deprived personas achieve better metal state</w:t>
-      </w:r>
-    </w:p>
-    <w:p>
-      <w:pPr>
-        <w:spacing w:line="360" w:lineRule="auto"/>
-        <w:jc w:val="both"/>
-        <w:rPr>
-          <w:sz w:val="24"/>
-          <w:szCs w:val="24"/>
-          <w:lang w:val="en-GB"/>
-        </w:rPr>
-      </w:pPr>
-      <w:r>
-        <w:rPr>
-          <w:sz w:val="24"/>
-          <w:szCs w:val="24"/>
-          <w:lang w:val="en-GB"/>
-        </w:rPr>
-        <w:t xml:space="preserve">-To discover the relationship </w:t>
-      </w:r>
-      <w:r>
-        <w:rPr>
-          <w:sz w:val="24"/>
-          <w:szCs w:val="24"/>
-          <w:lang w:val="en-GB"/>
-        </w:rPr>
-        <w:t>between quality</w:t>
-      </w:r>
-      <w:r>
-        <w:rPr>
-          <w:sz w:val="24"/>
-          <w:szCs w:val="24"/>
-          <w:lang w:val="en-GB"/>
-        </w:rPr>
-        <w:t xml:space="preserve"> sleep and fasting</w:t>
-      </w:r>
-    </w:p>
-    <w:p>
-      <w:pPr>
-        <w:spacing w:line="360" w:lineRule="auto"/>
-        <w:jc w:val="both"/>
-        <w:rPr>
-          <w:sz w:val="24"/>
-          <w:szCs w:val="24"/>
-          <w:lang w:val="en-GB"/>
-        </w:rPr>
-      </w:pPr>
-      <w:r>
-        <w:rPr>
-          <w:sz w:val="24"/>
-          <w:szCs w:val="24"/>
-          <w:lang w:val="en-GB"/>
-        </w:rPr>
-        <w:t>-To train and help other healthcare professionals master the human mind</w:t>
-      </w:r>
-    </w:p>
-    <w:p>
-      <w:pPr>
-        <w:spacing w:line="360" w:lineRule="auto"/>
-        <w:jc w:val="both"/>
-        <w:rPr>
-          <w:sz w:val="24"/>
-          <w:szCs w:val="24"/>
-          <w:lang w:val="en-GB"/>
-        </w:rPr>
-      </w:pPr>
-    </w:p>
-    <w:p>
-      <w:pPr>
-        <w:spacing w:line="360" w:lineRule="auto"/>
-        <w:jc w:val="both"/>
-        <w:rPr>
-          <w:sz w:val="24"/>
-          <w:szCs w:val="24"/>
-          <w:lang w:val="en-GB"/>
-        </w:rPr>
-      </w:pPr>
-      <w:r>
-        <w:rPr>
-          <w:sz w:val="24"/>
-          <w:szCs w:val="24"/>
-          <w:lang w:val="en-GB"/>
-        </w:rPr>
-        <w:t>Data Secretary:</w:t>
-      </w:r>
-    </w:p>
-    <w:p>
-      <w:pPr>
-        <w:spacing w:line="360" w:lineRule="auto"/>
-        <w:jc w:val="both"/>
-        <w:rPr>
-          <w:sz w:val="24"/>
-          <w:szCs w:val="24"/>
-          <w:lang w:val="en-GB"/>
-        </w:rPr>
-      </w:pPr>
-      <w:r>
-        <w:rPr>
-          <w:sz w:val="24"/>
-          <w:szCs w:val="24"/>
-          <w:lang w:val="en-GB"/>
-        </w:rPr>
-        <w:t xml:space="preserve">Acts as the secondary data </w:t>
-      </w:r>
-      <w:r>
-        <w:rPr>
-          <w:sz w:val="24"/>
-          <w:szCs w:val="24"/>
-          <w:lang w:val="en-GB"/>
-        </w:rPr>
-        <w:t>entry person</w:t>
-      </w:r>
-      <w:r>
-        <w:rPr>
-          <w:sz w:val="24"/>
-          <w:szCs w:val="24"/>
-          <w:lang w:val="en-GB"/>
-        </w:rPr>
-        <w:t xml:space="preserve"> on behalf of the patient.</w:t>
-      </w:r>
-    </w:p>
-    <w:p>
-      <w:pPr>
-        <w:spacing w:line="360" w:lineRule="auto"/>
-        <w:jc w:val="both"/>
-        <w:rPr>
-          <w:sz w:val="24"/>
-          <w:szCs w:val="24"/>
-          <w:lang w:val="en-GB"/>
-        </w:rPr>
-      </w:pPr>
-      <w:r>
-        <w:rPr>
-          <w:sz w:val="24"/>
-          <w:szCs w:val="24"/>
-          <w:lang w:val="en-GB"/>
-        </w:rPr>
-        <w:t>Case:</w:t>
-      </w:r>
-    </w:p>
-    <w:p>
-      <w:pPr>
-        <w:spacing w:line="360" w:lineRule="auto"/>
-        <w:jc w:val="both"/>
-        <w:rPr>
-          <w:sz w:val="24"/>
-          <w:szCs w:val="24"/>
-          <w:lang w:val="en-GB"/>
-        </w:rPr>
-      </w:pPr>
-      <w:r>
-        <w:rPr>
-          <w:sz w:val="24"/>
-          <w:szCs w:val="24"/>
-          <w:lang w:val="en-GB"/>
-        </w:rPr>
-        <w:t>Joseph Ribbsonn</w:t>
-      </w:r>
-    </w:p>
-    <w:p>
-      <w:pPr>
-        <w:spacing w:line="360" w:lineRule="auto"/>
-        <w:jc w:val="both"/>
-        <w:rPr>
-          <w:sz w:val="24"/>
-          <w:szCs w:val="24"/>
-          <w:lang w:val="en-GB"/>
-        </w:rPr>
-      </w:pPr>
-      <w:r>
-        <w:rPr>
-          <w:sz w:val="24"/>
-          <w:szCs w:val="24"/>
-          <w:lang w:val="en-GB"/>
-        </w:rPr>
-        <w:t xml:space="preserve">Role: </w:t>
-      </w:r>
-      <w:r>
-        <w:rPr>
-          <w:sz w:val="24"/>
-          <w:szCs w:val="24"/>
-          <w:lang w:val="en-GB"/>
-        </w:rPr>
-        <w:t>Data Secretary</w:t>
-      </w:r>
-    </w:p>
-    <w:p>
-      <w:pPr>
-        <w:spacing w:line="360" w:lineRule="auto"/>
-        <w:jc w:val="both"/>
-        <w:rPr>
-          <w:sz w:val="24"/>
-          <w:szCs w:val="24"/>
-          <w:lang w:val="en-GB"/>
-        </w:rPr>
-      </w:pPr>
-      <w:r>
-        <w:rPr>
-          <w:sz w:val="24"/>
-          <w:szCs w:val="24"/>
-          <w:lang w:val="en-GB"/>
-        </w:rPr>
-        <w:t>Location: Hong Kong China</w:t>
-      </w:r>
-    </w:p>
-    <w:p>
-      <w:pPr>
-        <w:spacing w:line="360" w:lineRule="auto"/>
-        <w:jc w:val="both"/>
-        <w:rPr>
-          <w:sz w:val="24"/>
-          <w:szCs w:val="24"/>
-          <w:lang w:val="en-GB"/>
-        </w:rPr>
-      </w:pPr>
-      <w:r>
-        <w:rPr>
-          <w:sz w:val="24"/>
-          <w:szCs w:val="24"/>
-          <w:lang w:val="en-GB"/>
-        </w:rPr>
-        <w:t>Age: 29</w:t>
-      </w:r>
-    </w:p>
-    <w:p>
-      <w:pPr>
-        <w:spacing w:line="360" w:lineRule="auto"/>
-        <w:jc w:val="both"/>
-        <w:rPr>
-          <w:sz w:val="24"/>
-          <w:szCs w:val="24"/>
-          <w:lang w:val="en-GB"/>
-        </w:rPr>
-      </w:pPr>
-      <w:r>
-        <w:rPr>
-          <w:sz w:val="24"/>
-          <w:szCs w:val="24"/>
-          <w:lang w:val="en-GB"/>
-        </w:rPr>
-        <w:t>Motivations:</w:t>
-      </w:r>
-    </w:p>
-    <w:p>
-      <w:pPr>
-        <w:spacing w:line="360" w:lineRule="auto"/>
-        <w:jc w:val="both"/>
-        <w:rPr>
-          <w:sz w:val="24"/>
-          <w:szCs w:val="24"/>
-          <w:lang w:val="en-GB"/>
-        </w:rPr>
-      </w:pPr>
-      <w:r>
-        <w:rPr>
-          <w:sz w:val="24"/>
-          <w:szCs w:val="24"/>
-          <w:lang w:val="en-GB"/>
-        </w:rPr>
-        <w:t xml:space="preserve">-Clean data </w:t>
-      </w:r>
-    </w:p>
-    <w:p>
-      <w:pPr>
-        <w:spacing w:line="360" w:lineRule="auto"/>
-        <w:jc w:val="both"/>
-        <w:rPr>
-          <w:sz w:val="24"/>
-          <w:szCs w:val="24"/>
-          <w:lang w:val="en-GB"/>
-        </w:rPr>
-      </w:pPr>
-      <w:r>
-        <w:rPr>
-          <w:sz w:val="24"/>
-          <w:szCs w:val="24"/>
-          <w:lang w:val="en-GB"/>
-        </w:rPr>
-        <w:t>-Clean energy</w:t>
-      </w:r>
-    </w:p>
-    <w:p>
-      <w:pPr>
-        <w:spacing w:line="360" w:lineRule="auto"/>
-        <w:jc w:val="both"/>
-        <w:rPr>
-          <w:sz w:val="24"/>
-          <w:szCs w:val="24"/>
-          <w:lang w:val="en-GB"/>
-        </w:rPr>
-      </w:pPr>
-      <w:r>
-        <w:rPr>
-          <w:sz w:val="24"/>
-          <w:szCs w:val="24"/>
-          <w:lang w:val="en-GB"/>
-        </w:rPr>
-        <w:t>-</w:t>
-      </w:r>
-      <w:r>
-        <w:rPr>
-          <w:sz w:val="24"/>
-          <w:szCs w:val="24"/>
-          <w:lang w:val="en-GB"/>
-        </w:rPr>
-        <w:t>Smart Technology</w:t>
-      </w:r>
-    </w:p>
-    <w:p>
-      <w:pPr>
-        <w:spacing w:line="360" w:lineRule="auto"/>
-        <w:jc w:val="both"/>
-        <w:rPr>
-          <w:sz w:val="24"/>
-          <w:szCs w:val="24"/>
-          <w:lang w:val="en-GB"/>
-        </w:rPr>
-      </w:pPr>
-    </w:p>
-    <w:p>
-      <w:pPr>
-        <w:spacing w:line="360" w:lineRule="auto"/>
-        <w:jc w:val="both"/>
-        <w:rPr>
-          <w:sz w:val="24"/>
-          <w:szCs w:val="24"/>
-          <w:lang w:val="en-GB"/>
-        </w:rPr>
-      </w:pPr>
-      <w:r>
-        <w:rPr>
-          <w:sz w:val="24"/>
-          <w:szCs w:val="24"/>
-          <w:lang w:val="en-GB"/>
-        </w:rPr>
-        <w:t>Goals:</w:t>
-      </w:r>
-    </w:p>
-    <w:p>
-      <w:pPr>
-        <w:spacing w:line="360" w:lineRule="auto"/>
-        <w:jc w:val="both"/>
-        <w:rPr>
-          <w:sz w:val="24"/>
-          <w:szCs w:val="24"/>
-          <w:lang w:val="en-GB"/>
-        </w:rPr>
-      </w:pPr>
-      <w:r>
-        <w:rPr>
-          <w:sz w:val="24"/>
-          <w:szCs w:val="24"/>
-          <w:lang w:val="en-GB"/>
-        </w:rPr>
-        <w:t xml:space="preserve">-To </w:t>
-      </w:r>
-      <w:r>
-        <w:rPr>
-          <w:sz w:val="24"/>
-          <w:szCs w:val="24"/>
-          <w:lang w:val="en-GB"/>
-        </w:rPr>
-        <w:t>help achieve the most efficient 0 carbon energy in the world</w:t>
-      </w:r>
-    </w:p>
-    <w:p>
-      <w:pPr>
-        <w:spacing w:line="360" w:lineRule="auto"/>
-        <w:jc w:val="both"/>
-        <w:rPr>
-          <w:sz w:val="24"/>
-          <w:szCs w:val="24"/>
-          <w:lang w:val="en-GB"/>
-        </w:rPr>
-      </w:pPr>
+        <w:t xml:space="preserve">-To help the hospitality industry </w:t>
+      </w:r>
+      <w:r>
+        <w:rPr>
+          <w:sz w:val="24"/>
+          <w:szCs w:val="24"/>
+          <w:lang w:val="en-GB"/>
+        </w:rPr>
+        <w:t>provide</w:t>
+      </w:r>
+      <w:r>
+        <w:rPr>
+          <w:sz w:val="24"/>
+          <w:szCs w:val="24"/>
+          <w:lang w:val="en-GB"/>
+        </w:rPr>
+        <w:t xml:space="preserve"> </w:t>
+      </w:r>
+      <w:r>
+        <w:rPr>
+          <w:sz w:val="24"/>
+          <w:szCs w:val="24"/>
+          <w:lang w:val="en-GB"/>
+        </w:rPr>
+        <w:t>nutritionally</w:t>
+      </w:r>
+      <w:r>
+        <w:rPr>
+          <w:sz w:val="24"/>
+          <w:szCs w:val="24"/>
+          <w:lang w:val="en-GB"/>
+        </w:rPr>
+        <w:t xml:space="preserve"> healthy foods</w:t>
+      </w:r>
+    </w:p>
+    <w:p>
+      <w:pPr>
+        <w:spacing w:line="360" w:lineRule="auto"/>
+        <w:jc w:val="both"/>
+        <w:rPr>
+          <w:sz w:val="24"/>
+          <w:szCs w:val="24"/>
+          <w:lang w:val="en-GB"/>
+        </w:rPr>
+      </w:pPr>
+      <w:r>
+        <w:rPr>
+          <w:sz w:val="24"/>
+          <w:szCs w:val="24"/>
+          <w:lang w:val="en-GB"/>
+        </w:rPr>
+        <w:t xml:space="preserve">-To discover lightweight non weight </w:t>
+      </w:r>
+      <w:r>
+        <w:rPr>
+          <w:sz w:val="24"/>
+          <w:szCs w:val="24"/>
+          <w:lang w:val="en-GB"/>
+        </w:rPr>
+        <w:t>gaining</w:t>
+      </w:r>
+      <w:r>
+        <w:rPr>
+          <w:sz w:val="24"/>
+          <w:szCs w:val="24"/>
+          <w:lang w:val="en-GB"/>
+        </w:rPr>
+        <w:t xml:space="preserve"> </w:t>
+      </w:r>
+      <w:r>
+        <w:rPr>
+          <w:sz w:val="24"/>
+          <w:szCs w:val="24"/>
+          <w:lang w:val="en-GB"/>
+        </w:rPr>
+        <w:t>starch</w:t>
+      </w:r>
+      <w:r>
+        <w:rPr>
+          <w:sz w:val="24"/>
+          <w:szCs w:val="24"/>
+          <w:lang w:val="en-GB"/>
+        </w:rPr>
+        <w:t xml:space="preserve"> in children</w:t>
+      </w:r>
+    </w:p>
+    <w:p>
+      <w:pPr>
+        <w:spacing w:line="360" w:lineRule="auto"/>
+        <w:jc w:val="both"/>
+        <w:rPr>
+          <w:sz w:val="24"/>
+          <w:szCs w:val="24"/>
+          <w:lang w:val="en-GB"/>
+        </w:rPr>
+      </w:pPr>
+      <w:r>
+        <w:rPr>
+          <w:sz w:val="24"/>
+          <w:szCs w:val="24"/>
+          <w:lang w:val="en-GB"/>
+        </w:rPr>
+        <w:t xml:space="preserve">-To help the food industry achieve low </w:t>
+      </w:r>
+      <w:r>
+        <w:rPr>
+          <w:sz w:val="24"/>
+          <w:szCs w:val="24"/>
+          <w:lang w:val="en-GB"/>
+        </w:rPr>
+        <w:t>glycogen</w:t>
+      </w:r>
+      <w:r>
+        <w:rPr>
+          <w:sz w:val="24"/>
+          <w:szCs w:val="24"/>
+          <w:lang w:val="en-GB"/>
+        </w:rPr>
+        <w:t xml:space="preserve"> </w:t>
+      </w:r>
+      <w:r>
+        <w:rPr>
+          <w:sz w:val="24"/>
+          <w:szCs w:val="24"/>
+          <w:lang w:val="en-GB"/>
+        </w:rPr>
+        <w:t>content</w:t>
+      </w:r>
+      <w:r>
+        <w:rPr>
+          <w:sz w:val="24"/>
+          <w:szCs w:val="24"/>
+          <w:lang w:val="en-GB"/>
+        </w:rPr>
+        <w:t xml:space="preserve"> in children diets </w:t>
+      </w:r>
+    </w:p>
+    <w:p>
+      <w:pPr>
+        <w:spacing w:line="360" w:lineRule="auto"/>
+        <w:jc w:val="both"/>
+        <w:rPr>
+          <w:sz w:val="24"/>
+          <w:szCs w:val="24"/>
+          <w:lang w:val="en-GB"/>
+        </w:rPr>
+      </w:pPr>
+      <w:r>
+        <w:rPr>
+          <w:sz w:val="24"/>
+          <w:szCs w:val="24"/>
+          <w:lang w:val="en-GB"/>
+        </w:rPr>
+        <w:t>Background</w:t>
+      </w:r>
+    </w:p>
+    <w:p>
+      <w:pPr>
+        <w:spacing w:line="360" w:lineRule="auto"/>
+        <w:jc w:val="both"/>
+        <w:rPr>
+          <w:sz w:val="24"/>
+          <w:szCs w:val="24"/>
+          <w:lang w:val="en-GB"/>
+        </w:rPr>
+      </w:pPr>
+      <w:r>
+        <w:rPr>
+          <w:sz w:val="24"/>
+          <w:szCs w:val="24"/>
+          <w:lang w:val="en-GB"/>
+        </w:rPr>
+        <w:t xml:space="preserve">Po holds a </w:t>
+      </w:r>
+      <w:r>
+        <w:rPr>
+          <w:sz w:val="24"/>
+          <w:szCs w:val="24"/>
+          <w:lang w:val="en-GB"/>
+        </w:rPr>
+        <w:t>diploma</w:t>
+      </w:r>
+      <w:r>
+        <w:rPr>
+          <w:sz w:val="24"/>
+          <w:szCs w:val="24"/>
+          <w:lang w:val="en-GB"/>
+        </w:rPr>
+        <w:t xml:space="preserve"> in Hotel </w:t>
+      </w:r>
+      <w:r>
+        <w:rPr>
+          <w:sz w:val="24"/>
+          <w:szCs w:val="24"/>
+          <w:lang w:val="en-GB"/>
+        </w:rPr>
+        <w:t>Management</w:t>
+      </w:r>
+      <w:r>
+        <w:rPr>
+          <w:sz w:val="24"/>
+          <w:szCs w:val="24"/>
+          <w:lang w:val="en-GB"/>
+        </w:rPr>
+        <w:t xml:space="preserve"> and c</w:t>
+      </w:r>
+      <w:bookmarkStart w:id="0" w:name="_GoBack"/>
+      <w:bookmarkEnd w:id="0"/>
+      <w:r>
+        <w:rPr>
+          <w:sz w:val="24"/>
+          <w:szCs w:val="24"/>
+          <w:lang w:val="en-GB"/>
+        </w:rPr>
+        <w:t xml:space="preserve">atering from the Institute of </w:t>
+      </w:r>
+      <w:r>
+        <w:rPr>
+          <w:sz w:val="24"/>
+          <w:szCs w:val="24"/>
+          <w:lang w:val="en-GB"/>
+        </w:rPr>
+        <w:t xml:space="preserve">Gungan </w:t>
+      </w:r>
+      <w:r>
+        <w:rPr>
+          <w:sz w:val="24"/>
+          <w:szCs w:val="24"/>
+          <w:lang w:val="en-GB"/>
+        </w:rPr>
+        <w:t>China. She</w:t>
+      </w:r>
+      <w:r>
+        <w:rPr>
+          <w:sz w:val="24"/>
+          <w:szCs w:val="24"/>
+          <w:lang w:val="en-GB"/>
+        </w:rPr>
+        <w:t xml:space="preserve"> </w:t>
+      </w:r>
+      <w:r>
+        <w:rPr>
+          <w:sz w:val="24"/>
+          <w:szCs w:val="24"/>
+          <w:lang w:val="en-GB"/>
+        </w:rPr>
+        <w:t>currently</w:t>
+      </w:r>
+      <w:r>
+        <w:rPr>
+          <w:sz w:val="24"/>
+          <w:szCs w:val="24"/>
+          <w:lang w:val="en-GB"/>
+        </w:rPr>
+        <w:t xml:space="preserve"> works in Hilton Hotel in </w:t>
+      </w:r>
+      <w:r>
+        <w:rPr>
+          <w:sz w:val="24"/>
+          <w:szCs w:val="24"/>
+          <w:lang w:val="en-GB"/>
+        </w:rPr>
+        <w:t>Beijing as the Chief</w:t>
+      </w:r>
+      <w:r>
+        <w:rPr>
+          <w:sz w:val="24"/>
+          <w:szCs w:val="24"/>
+          <w:lang w:val="en-GB"/>
+        </w:rPr>
+        <w:t xml:space="preserve">. She is also the chairperson of </w:t>
+      </w:r>
+      <w:r>
+        <w:rPr>
+          <w:sz w:val="24"/>
+          <w:szCs w:val="24"/>
+          <w:lang w:val="en-GB"/>
+        </w:rPr>
+        <w:t>Beijing</w:t>
+      </w:r>
+      <w:r>
+        <w:rPr>
+          <w:sz w:val="24"/>
+          <w:szCs w:val="24"/>
+          <w:lang w:val="en-GB"/>
+        </w:rPr>
+        <w:t xml:space="preserve"> food association. </w:t>
+      </w:r>
+      <w:r>
+        <w:rPr>
+          <w:sz w:val="24"/>
+          <w:szCs w:val="24"/>
+          <w:lang w:val="en-GB"/>
+        </w:rPr>
+        <w:t>She loves to play tennis during her free time.</w:t>
+      </w:r>
+    </w:p>
+    <w:p>
+      <w:pPr>
+        <w:spacing w:line="360" w:lineRule="auto"/>
+        <w:jc w:val="both"/>
+        <w:rPr>
+          <w:sz w:val="24"/>
+          <w:szCs w:val="24"/>
+          <w:lang w:val="en-GB"/>
+        </w:rPr>
+      </w:pPr>
+      <w:r>
+        <w:rPr>
+          <w:sz w:val="24"/>
+          <w:szCs w:val="24"/>
+          <w:lang w:val="en-GB"/>
+        </w:rPr>
+        <w:t>Challenges/Pain</w:t>
+      </w:r>
+    </w:p>
+    <w:p>
+      <w:pPr>
+        <w:spacing w:line="360" w:lineRule="auto"/>
+        <w:jc w:val="both"/>
+        <w:rPr>
+          <w:sz w:val="24"/>
+          <w:szCs w:val="24"/>
+          <w:lang w:val="en-GB"/>
+        </w:rPr>
+      </w:pPr>
+      <w:r>
+        <w:rPr>
+          <w:sz w:val="24"/>
+          <w:szCs w:val="24"/>
+          <w:lang w:val="en-GB"/>
+        </w:rPr>
+        <w:t xml:space="preserve">Po is currently trying to learn swimming, to which she has already taken </w:t>
+      </w:r>
+      <w:r>
+        <w:rPr>
+          <w:sz w:val="24"/>
+          <w:szCs w:val="24"/>
+          <w:lang w:val="en-GB"/>
+        </w:rPr>
+        <w:t>swimming</w:t>
+      </w:r>
+      <w:r>
+        <w:rPr>
+          <w:sz w:val="24"/>
+          <w:szCs w:val="24"/>
+          <w:lang w:val="en-GB"/>
+        </w:rPr>
+        <w:t xml:space="preserve"> </w:t>
+      </w:r>
+      <w:r>
+        <w:rPr>
+          <w:sz w:val="24"/>
+          <w:szCs w:val="24"/>
+          <w:lang w:val="en-GB"/>
+        </w:rPr>
+        <w:t>lessons</w:t>
+      </w:r>
+      <w:r>
+        <w:rPr>
+          <w:sz w:val="24"/>
+          <w:szCs w:val="24"/>
+          <w:lang w:val="en-GB"/>
+        </w:rPr>
+        <w:t xml:space="preserve"> every </w:t>
+      </w:r>
+      <w:r>
+        <w:rPr>
+          <w:sz w:val="24"/>
+          <w:szCs w:val="24"/>
+          <w:lang w:val="en-GB"/>
+        </w:rPr>
+        <w:t>weekend</w:t>
+      </w:r>
+    </w:p>
+    <w:p>
+      <w:pPr>
+        <w:spacing w:line="360" w:lineRule="auto"/>
+        <w:jc w:val="both"/>
+        <w:rPr>
+          <w:sz w:val="24"/>
+          <w:szCs w:val="24"/>
+          <w:lang w:val="en-GB"/>
+        </w:rPr>
+      </w:pPr>
+    </w:p>
+    <w:p>
+      <w:pPr>
+        <w:spacing w:line="360" w:lineRule="auto"/>
+        <w:jc w:val="both"/>
+        <w:rPr>
+          <w:sz w:val="24"/>
+          <w:szCs w:val="24"/>
+          <w:lang w:val="en-GB"/>
+        </w:rPr>
+      </w:pPr>
+      <w:r>
+        <w:rPr>
+          <w:sz w:val="24"/>
+          <w:szCs w:val="24"/>
+          <w:lang w:val="en-GB"/>
+        </w:rPr>
+        <w:t>Process</w:t>
+      </w:r>
+    </w:p>
+    <w:p>
+      <w:pPr>
+        <w:spacing w:line="360" w:lineRule="auto"/>
+        <w:jc w:val="both"/>
+        <w:rPr>
+          <w:b/>
+          <w:sz w:val="24"/>
+          <w:szCs w:val="24"/>
+          <w:lang w:val="en-GB"/>
+        </w:rPr>
+      </w:pPr>
+      <w:r>
+        <w:rPr>
+          <w:b/>
+          <w:sz w:val="24"/>
+          <w:szCs w:val="24"/>
+          <w:lang w:val="en-GB"/>
+        </w:rPr>
+        <w:t>Motivation:</w:t>
+      </w:r>
+    </w:p>
+    <w:p>
+      <w:pPr>
+        <w:spacing w:line="360" w:lineRule="auto"/>
+        <w:jc w:val="both"/>
+        <w:rPr>
+          <w:sz w:val="24"/>
+          <w:szCs w:val="24"/>
+          <w:lang w:val="en-GB"/>
+        </w:rPr>
+      </w:pPr>
+      <w:r>
+        <w:rPr>
+          <w:sz w:val="24"/>
+          <w:szCs w:val="24"/>
+          <w:lang w:val="en-GB"/>
+        </w:rPr>
+        <w:t xml:space="preserve">This project was arrived at after careful consideration of the fact that healthcare matters and needs currently hold a bigger </w:t>
+      </w:r>
+      <w:r>
+        <w:rPr>
+          <w:sz w:val="24"/>
+          <w:szCs w:val="24"/>
+          <w:lang w:val="en-GB"/>
+        </w:rPr>
+        <w:t>percentage of the global concern.</w:t>
+      </w:r>
+      <w:r>
+        <w:rPr>
+          <w:sz w:val="24"/>
+          <w:szCs w:val="24"/>
+          <w:lang w:val="en-GB"/>
+        </w:rPr>
+        <w:t xml:space="preserve"> Individuals are seeking daily solutions to their health problems, some of which may not be immediately known to them.</w:t>
+      </w:r>
+      <w:r>
+        <w:rPr>
+          <w:sz w:val="24"/>
+          <w:szCs w:val="24"/>
+          <w:lang w:val="en-GB"/>
+        </w:rPr>
+        <w:t xml:space="preserve"> To be precise, </w:t>
+      </w:r>
+      <w:r>
+        <w:rPr>
+          <w:sz w:val="24"/>
+          <w:szCs w:val="24"/>
+          <w:lang w:val="en-GB"/>
+        </w:rPr>
+        <w:t>psychological</w:t>
+      </w:r>
+      <w:r>
+        <w:rPr>
+          <w:sz w:val="24"/>
+          <w:szCs w:val="24"/>
+          <w:lang w:val="en-GB"/>
+        </w:rPr>
+        <w:t xml:space="preserve"> and mental </w:t>
+      </w:r>
+      <w:r>
+        <w:rPr>
+          <w:sz w:val="24"/>
+          <w:szCs w:val="24"/>
+          <w:lang w:val="en-GB"/>
+        </w:rPr>
+        <w:t>awareness</w:t>
+      </w:r>
+      <w:r>
+        <w:rPr>
+          <w:sz w:val="24"/>
+          <w:szCs w:val="24"/>
+          <w:lang w:val="en-GB"/>
+        </w:rPr>
+        <w:t xml:space="preserve"> issue are the rising concern issues among patients in the world and as such </w:t>
+      </w:r>
+      <w:r>
+        <w:rPr>
+          <w:sz w:val="24"/>
+          <w:szCs w:val="24"/>
+          <w:lang w:val="en-GB"/>
+        </w:rPr>
+        <w:t xml:space="preserve">the need to come up with a platform that will link the Chinese </w:t>
+      </w:r>
       <w:r>
         <w:rPr>
           <w:sz w:val="24"/>
@@ -1572,572 +2825,7 @@
           <w:lang w:val="en-GB"/>
         </w:rPr>
         <w:lastRenderedPageBreak/>
-        <w:t>-To help the world achieve meaningful information with the data it produces</w:t>
-      </w:r>
-    </w:p>
-    <w:p>
-      <w:pPr>
-        <w:spacing w:line="360" w:lineRule="auto"/>
-        <w:jc w:val="both"/>
-        <w:rPr>
-          <w:sz w:val="24"/>
-          <w:szCs w:val="24"/>
-          <w:lang w:val="en-GB"/>
-        </w:rPr>
-      </w:pPr>
-      <w:r>
-        <w:rPr>
-          <w:sz w:val="24"/>
-          <w:szCs w:val="24"/>
-          <w:lang w:val="en-GB"/>
-        </w:rPr>
-        <w:t xml:space="preserve">-To </w:t>
-      </w:r>
-      <w:r>
-        <w:rPr>
-          <w:sz w:val="24"/>
-          <w:szCs w:val="24"/>
-          <w:lang w:val="en-GB"/>
-        </w:rPr>
-        <w:t xml:space="preserve">ensure smart technology integrations with current and future big data streams in healthcare </w:t>
-      </w:r>
-    </w:p>
-    <w:p>
-      <w:pPr>
-        <w:spacing w:line="360" w:lineRule="auto"/>
-        <w:jc w:val="both"/>
-        <w:rPr>
-          <w:sz w:val="24"/>
-          <w:szCs w:val="24"/>
-          <w:lang w:val="en-GB"/>
-        </w:rPr>
-      </w:pPr>
-    </w:p>
-    <w:p>
-      <w:pPr>
-        <w:spacing w:line="360" w:lineRule="auto"/>
-        <w:jc w:val="both"/>
-        <w:rPr>
-          <w:sz w:val="24"/>
-          <w:szCs w:val="24"/>
-          <w:lang w:val="en-GB"/>
-        </w:rPr>
-      </w:pPr>
-      <w:r>
-        <w:rPr>
-          <w:sz w:val="24"/>
-          <w:szCs w:val="24"/>
-          <w:lang w:val="en-GB"/>
-        </w:rPr>
-        <w:t>Patient:</w:t>
-      </w:r>
-    </w:p>
-    <w:p>
-      <w:pPr>
-        <w:spacing w:line="360" w:lineRule="auto"/>
-        <w:jc w:val="both"/>
-        <w:rPr>
-          <w:sz w:val="24"/>
-          <w:szCs w:val="24"/>
-          <w:lang w:val="en-GB"/>
-        </w:rPr>
-      </w:pPr>
-      <w:r>
-        <w:rPr>
-          <w:sz w:val="24"/>
-          <w:szCs w:val="24"/>
-          <w:lang w:val="en-GB"/>
-        </w:rPr>
-        <w:t>Role: Chief Chef</w:t>
-      </w:r>
-    </w:p>
-    <w:p>
-      <w:pPr>
-        <w:spacing w:line="360" w:lineRule="auto"/>
-        <w:jc w:val="both"/>
-        <w:rPr>
-          <w:sz w:val="24"/>
-          <w:szCs w:val="24"/>
-          <w:lang w:val="en-GB"/>
-        </w:rPr>
-      </w:pPr>
-      <w:r>
-        <w:rPr>
-          <w:sz w:val="24"/>
-          <w:szCs w:val="24"/>
-          <w:lang w:val="en-GB"/>
-        </w:rPr>
-        <w:t>Location: Beijing China</w:t>
-      </w:r>
-    </w:p>
-    <w:p>
-      <w:pPr>
-        <w:spacing w:line="360" w:lineRule="auto"/>
-        <w:jc w:val="both"/>
-        <w:rPr>
-          <w:sz w:val="24"/>
-          <w:szCs w:val="24"/>
-          <w:lang w:val="en-GB"/>
-        </w:rPr>
-      </w:pPr>
-      <w:r>
-        <w:rPr>
-          <w:sz w:val="24"/>
-          <w:szCs w:val="24"/>
-          <w:lang w:val="en-GB"/>
-        </w:rPr>
-        <w:t>Age: 34</w:t>
-      </w:r>
-    </w:p>
-    <w:p>
-      <w:pPr>
-        <w:spacing w:line="360" w:lineRule="auto"/>
-        <w:jc w:val="both"/>
-        <w:rPr>
-          <w:sz w:val="24"/>
-          <w:szCs w:val="24"/>
-          <w:lang w:val="en-GB"/>
-        </w:rPr>
-      </w:pPr>
-      <w:r>
-        <w:rPr>
-          <w:sz w:val="24"/>
-          <w:szCs w:val="24"/>
-          <w:lang w:val="en-GB"/>
-        </w:rPr>
-        <w:t>Motivations:</w:t>
-      </w:r>
-    </w:p>
-    <w:p>
-      <w:pPr>
-        <w:spacing w:line="360" w:lineRule="auto"/>
-        <w:jc w:val="both"/>
-        <w:rPr>
-          <w:sz w:val="24"/>
-          <w:szCs w:val="24"/>
-          <w:lang w:val="en-GB"/>
-        </w:rPr>
-      </w:pPr>
-      <w:r>
-        <w:rPr>
-          <w:sz w:val="24"/>
-          <w:szCs w:val="24"/>
-          <w:lang w:val="en-GB"/>
-        </w:rPr>
-        <w:t>-</w:t>
-      </w:r>
-      <w:r>
-        <w:rPr>
-          <w:sz w:val="24"/>
-          <w:szCs w:val="24"/>
-          <w:lang w:val="en-GB"/>
-        </w:rPr>
-        <w:t>Healthy</w:t>
-      </w:r>
-      <w:r>
-        <w:rPr>
-          <w:sz w:val="24"/>
-          <w:szCs w:val="24"/>
-          <w:lang w:val="en-GB"/>
-        </w:rPr>
-        <w:t xml:space="preserve"> foods</w:t>
-      </w:r>
-    </w:p>
-    <w:p>
-      <w:pPr>
-        <w:spacing w:line="360" w:lineRule="auto"/>
-        <w:jc w:val="both"/>
-        <w:rPr>
-          <w:sz w:val="24"/>
-          <w:szCs w:val="24"/>
-          <w:lang w:val="en-GB"/>
-        </w:rPr>
-      </w:pPr>
-      <w:r>
-        <w:rPr>
-          <w:sz w:val="24"/>
-          <w:szCs w:val="24"/>
-          <w:lang w:val="en-GB"/>
-        </w:rPr>
-        <w:t>-Smart diet</w:t>
-      </w:r>
-    </w:p>
-    <w:p>
-      <w:pPr>
-        <w:spacing w:line="360" w:lineRule="auto"/>
-        <w:jc w:val="both"/>
-        <w:rPr>
-          <w:sz w:val="24"/>
-          <w:szCs w:val="24"/>
-          <w:lang w:val="en-GB"/>
-        </w:rPr>
-      </w:pPr>
-      <w:r>
-        <w:rPr>
-          <w:sz w:val="24"/>
-          <w:szCs w:val="24"/>
-          <w:lang w:val="en-GB"/>
-        </w:rPr>
-        <w:t xml:space="preserve">-Weight </w:t>
-      </w:r>
-      <w:r>
-        <w:rPr>
-          <w:sz w:val="24"/>
-          <w:szCs w:val="24"/>
-          <w:lang w:val="en-GB"/>
-        </w:rPr>
-        <w:t>management</w:t>
-      </w:r>
-    </w:p>
-    <w:p>
-      <w:pPr>
-        <w:spacing w:line="360" w:lineRule="auto"/>
-        <w:jc w:val="both"/>
-        <w:rPr>
-          <w:sz w:val="24"/>
-          <w:szCs w:val="24"/>
-          <w:lang w:val="en-GB"/>
-        </w:rPr>
-      </w:pPr>
-    </w:p>
-    <w:p>
-      <w:pPr>
-        <w:spacing w:line="360" w:lineRule="auto"/>
-        <w:jc w:val="both"/>
-        <w:rPr>
-          <w:sz w:val="24"/>
-          <w:szCs w:val="24"/>
-          <w:lang w:val="en-GB"/>
-        </w:rPr>
-      </w:pPr>
-      <w:r>
-        <w:rPr>
-          <w:sz w:val="24"/>
-          <w:szCs w:val="24"/>
-          <w:lang w:val="en-GB"/>
-        </w:rPr>
-        <w:t>Goals:</w:t>
-      </w:r>
-    </w:p>
-    <w:p>
-      <w:pPr>
-        <w:spacing w:line="360" w:lineRule="auto"/>
-        <w:jc w:val="both"/>
-        <w:rPr>
-          <w:sz w:val="24"/>
-          <w:szCs w:val="24"/>
-          <w:lang w:val="en-GB"/>
-        </w:rPr>
-      </w:pPr>
-      <w:r>
-        <w:rPr>
-          <w:sz w:val="24"/>
-          <w:szCs w:val="24"/>
-          <w:lang w:val="en-GB"/>
-        </w:rPr>
-        <w:t xml:space="preserve">-To help the hospitality industry </w:t>
-      </w:r>
-      <w:r>
-        <w:rPr>
-          <w:sz w:val="24"/>
-          <w:szCs w:val="24"/>
-          <w:lang w:val="en-GB"/>
-        </w:rPr>
-        <w:t>provide</w:t>
-      </w:r>
-      <w:r>
-        <w:rPr>
-          <w:sz w:val="24"/>
-          <w:szCs w:val="24"/>
-          <w:lang w:val="en-GB"/>
-        </w:rPr>
-        <w:t xml:space="preserve"> </w:t>
-      </w:r>
-      <w:r>
-        <w:rPr>
-          <w:sz w:val="24"/>
-          <w:szCs w:val="24"/>
-          <w:lang w:val="en-GB"/>
-        </w:rPr>
-        <w:t>nutritionally</w:t>
-      </w:r>
-      <w:r>
-        <w:rPr>
-          <w:sz w:val="24"/>
-          <w:szCs w:val="24"/>
-          <w:lang w:val="en-GB"/>
-        </w:rPr>
-        <w:t xml:space="preserve"> healthy foods</w:t>
-      </w:r>
-    </w:p>
-    <w:p>
-      <w:pPr>
-        <w:spacing w:line="360" w:lineRule="auto"/>
-        <w:jc w:val="both"/>
-        <w:rPr>
-          <w:sz w:val="24"/>
-          <w:szCs w:val="24"/>
-          <w:lang w:val="en-GB"/>
-        </w:rPr>
-      </w:pPr>
-      <w:r>
-        <w:rPr>
-          <w:sz w:val="24"/>
-          <w:szCs w:val="24"/>
-          <w:lang w:val="en-GB"/>
-        </w:rPr>
-        <w:t xml:space="preserve">-To discover lightweight non weight </w:t>
-      </w:r>
-      <w:r>
-        <w:rPr>
-          <w:sz w:val="24"/>
-          <w:szCs w:val="24"/>
-          <w:lang w:val="en-GB"/>
-        </w:rPr>
-        <w:t>gaining</w:t>
-      </w:r>
-      <w:r>
-        <w:rPr>
-          <w:sz w:val="24"/>
-          <w:szCs w:val="24"/>
-          <w:lang w:val="en-GB"/>
-        </w:rPr>
-        <w:t xml:space="preserve"> </w:t>
-      </w:r>
-      <w:r>
-        <w:rPr>
-          <w:sz w:val="24"/>
-          <w:szCs w:val="24"/>
-          <w:lang w:val="en-GB"/>
-        </w:rPr>
-        <w:t>starch</w:t>
-      </w:r>
-      <w:r>
-        <w:rPr>
-          <w:sz w:val="24"/>
-          <w:szCs w:val="24"/>
-          <w:lang w:val="en-GB"/>
-        </w:rPr>
-        <w:t xml:space="preserve"> in children</w:t>
-      </w:r>
-    </w:p>
-    <w:p>
-      <w:pPr>
-        <w:spacing w:line="360" w:lineRule="auto"/>
-        <w:jc w:val="both"/>
-        <w:rPr>
-          <w:sz w:val="24"/>
-          <w:szCs w:val="24"/>
-          <w:lang w:val="en-GB"/>
-        </w:rPr>
-      </w:pPr>
-      <w:r>
-        <w:rPr>
-          <w:sz w:val="24"/>
-          <w:szCs w:val="24"/>
-          <w:lang w:val="en-GB"/>
-        </w:rPr>
-        <w:t xml:space="preserve">-To help the food industry achieve low </w:t>
-      </w:r>
-      <w:r>
-        <w:rPr>
-          <w:sz w:val="24"/>
-          <w:szCs w:val="24"/>
-          <w:lang w:val="en-GB"/>
-        </w:rPr>
-        <w:t>glycogen</w:t>
-      </w:r>
-      <w:r>
-        <w:rPr>
-          <w:sz w:val="24"/>
-          <w:szCs w:val="24"/>
-          <w:lang w:val="en-GB"/>
-        </w:rPr>
-        <w:t xml:space="preserve"> </w:t>
-      </w:r>
-      <w:r>
-        <w:rPr>
-          <w:sz w:val="24"/>
-          <w:szCs w:val="24"/>
-          <w:lang w:val="en-GB"/>
-        </w:rPr>
-        <w:t>content</w:t>
-      </w:r>
-      <w:r>
-        <w:rPr>
-          <w:sz w:val="24"/>
-          <w:szCs w:val="24"/>
-          <w:lang w:val="en-GB"/>
-        </w:rPr>
-        <w:t xml:space="preserve"> in children diets </w:t>
-      </w:r>
-    </w:p>
-    <w:p>
-      <w:pPr>
-        <w:spacing w:line="360" w:lineRule="auto"/>
-        <w:jc w:val="both"/>
-        <w:rPr>
-          <w:sz w:val="24"/>
-          <w:szCs w:val="24"/>
-          <w:lang w:val="en-GB"/>
-        </w:rPr>
-      </w:pPr>
-    </w:p>
-    <w:p>
-      <w:pPr>
-        <w:spacing w:line="360" w:lineRule="auto"/>
-        <w:jc w:val="both"/>
-        <w:rPr>
-          <w:sz w:val="24"/>
-          <w:szCs w:val="24"/>
-          <w:lang w:val="en-GB"/>
-        </w:rPr>
-      </w:pPr>
-    </w:p>
-    <w:p>
-      <w:pPr>
-        <w:spacing w:line="360" w:lineRule="auto"/>
-        <w:jc w:val="both"/>
-        <w:rPr>
-          <w:sz w:val="24"/>
-          <w:szCs w:val="24"/>
-          <w:lang w:val="en-GB"/>
-        </w:rPr>
-      </w:pPr>
-    </w:p>
-    <w:p>
-      <w:pPr>
-        <w:spacing w:line="360" w:lineRule="auto"/>
-        <w:jc w:val="both"/>
-        <w:rPr>
-          <w:sz w:val="24"/>
-          <w:szCs w:val="24"/>
-          <w:lang w:val="en-GB"/>
-        </w:rPr>
-      </w:pPr>
-    </w:p>
-    <w:p>
-      <w:pPr>
-        <w:spacing w:line="360" w:lineRule="auto"/>
-        <w:jc w:val="both"/>
-        <w:rPr>
-          <w:sz w:val="24"/>
-          <w:szCs w:val="24"/>
-          <w:lang w:val="en-GB"/>
-        </w:rPr>
-      </w:pPr>
-      <w:r>
-        <w:rPr>
-          <w:sz w:val="24"/>
-          <w:szCs w:val="24"/>
-          <w:lang w:val="en-GB"/>
-        </w:rPr>
-        <w:t>Process:</w:t>
-      </w:r>
-    </w:p>
-    <w:p>
-      <w:pPr>
-        <w:spacing w:line="360" w:lineRule="auto"/>
-        <w:jc w:val="both"/>
-        <w:rPr>
-          <w:b/>
-          <w:sz w:val="24"/>
-          <w:szCs w:val="24"/>
-          <w:lang w:val="en-GB"/>
-        </w:rPr>
-      </w:pPr>
-      <w:r>
-        <w:rPr>
-          <w:b/>
-          <w:sz w:val="24"/>
-          <w:szCs w:val="24"/>
-          <w:lang w:val="en-GB"/>
-        </w:rPr>
-        <w:t>Motivation:</w:t>
-      </w:r>
-    </w:p>
-    <w:p>
-      <w:pPr>
-        <w:spacing w:line="360" w:lineRule="auto"/>
-        <w:jc w:val="both"/>
-        <w:rPr>
-          <w:sz w:val="24"/>
-          <w:szCs w:val="24"/>
-          <w:lang w:val="en-GB"/>
-        </w:rPr>
-      </w:pPr>
-      <w:r>
-        <w:rPr>
-          <w:sz w:val="24"/>
-          <w:szCs w:val="24"/>
-          <w:lang w:val="en-GB"/>
-        </w:rPr>
-        <w:lastRenderedPageBreak/>
-        <w:t xml:space="preserve">This project was arrived at after careful consideration of the fact that healthcare matters and needs currently hold a bigger </w:t>
-      </w:r>
-      <w:r>
-        <w:rPr>
-          <w:sz w:val="24"/>
-          <w:szCs w:val="24"/>
-          <w:lang w:val="en-GB"/>
-        </w:rPr>
-        <w:t>percentage of the global concern.</w:t>
-      </w:r>
-      <w:r>
-        <w:rPr>
-          <w:sz w:val="24"/>
-          <w:szCs w:val="24"/>
-          <w:lang w:val="en-GB"/>
-        </w:rPr>
-        <w:t xml:space="preserve"> Individuals are seeking daily solutions to their health problems, some of which may not be immediately known to them.</w:t>
-      </w:r>
-      <w:r>
-        <w:rPr>
-          <w:sz w:val="24"/>
-          <w:szCs w:val="24"/>
-          <w:lang w:val="en-GB"/>
-        </w:rPr>
-        <w:t xml:space="preserve"> To be precise, </w:t>
-      </w:r>
-      <w:r>
-        <w:rPr>
-          <w:sz w:val="24"/>
-          <w:szCs w:val="24"/>
-          <w:lang w:val="en-GB"/>
-        </w:rPr>
-        <w:t>psychological</w:t>
-      </w:r>
-      <w:r>
-        <w:rPr>
-          <w:sz w:val="24"/>
-          <w:szCs w:val="24"/>
-          <w:lang w:val="en-GB"/>
-        </w:rPr>
-        <w:t xml:space="preserve"> and mental </w:t>
-      </w:r>
-      <w:r>
-        <w:rPr>
-          <w:sz w:val="24"/>
-          <w:szCs w:val="24"/>
-          <w:lang w:val="en-GB"/>
-        </w:rPr>
-        <w:t>awareness</w:t>
-      </w:r>
-      <w:r>
-        <w:rPr>
-          <w:sz w:val="24"/>
-          <w:szCs w:val="24"/>
-          <w:lang w:val="en-GB"/>
-        </w:rPr>
-        <w:t xml:space="preserve"> issue are the rising concern issues among patients in the world and as such </w:t>
-      </w:r>
-      <w:r>
-        <w:rPr>
-          <w:sz w:val="24"/>
-          <w:szCs w:val="24"/>
-          <w:lang w:val="en-GB"/>
-        </w:rPr>
-        <w:t xml:space="preserve">the need to come up with a platform that will link the Chinese community and other global </w:t>
+        <w:t xml:space="preserve">community and other global </w:t>
       </w:r>
       <w:r>
         <w:rPr>
@@ -2754,8 +3442,6 @@
           <w:lang w:val="en-GB"/>
         </w:rPr>
       </w:pPr>
-      <w:bookmarkStart w:id="0" w:name="_GoBack"/>
-      <w:bookmarkEnd w:id="0"/>
     </w:p>
     <w:sectPr>
       <w:pgSz w:w="12240" w:h="15840"/>

</xml_diff>